<commit_message>
Table markup updates requested by ticket HELIO-3146.
</commit_message>
<xml_diff>
--- a/Fulcrum-EPUB-Spec.docx
+++ b/Fulcrum-EPUB-Spec.docx
@@ -40,6 +40,8 @@
           <w:szCs w:val="36"/>
         </w:rPr>
       </w:pPr>
+      <w:bookmarkStart w:id="0" w:name="_GoBack"/>
+      <w:bookmarkEnd w:id="0"/>
     </w:p>
     <w:p>
       <w:pPr>
@@ -340,7 +342,7 @@
                 <w:sz w:val="22"/>
                 <w:szCs w:val="22"/>
               </w:rPr>
-              <w:t>1.1</w:t>
+              <w:t>1.2</w:t>
             </w:r>
           </w:p>
         </w:tc>
@@ -364,7 +366,7 @@
                 <w:sz w:val="22"/>
                 <w:szCs w:val="22"/>
               </w:rPr>
-              <w:t>May 14, 2019</w:t>
+              <w:t>Jan. 15, 2020</w:t>
             </w:r>
           </w:p>
         </w:tc>
@@ -388,7 +390,7 @@
                 <w:sz w:val="22"/>
                 <w:szCs w:val="22"/>
               </w:rPr>
-              <w:t>HELIO-2661</w:t>
+              <w:t>HELIO-3146</w:t>
             </w:r>
           </w:p>
         </w:tc>
@@ -412,7 +414,15 @@
                 <w:sz w:val="22"/>
                 <w:szCs w:val="22"/>
               </w:rPr>
-              <w:t>T Belch</w:t>
+              <w:t>tbelc</w:t>
+            </w:r>
+            <w:r>
+              <w:rPr>
+                <w:rFonts w:ascii="Arial" w:hAnsi="Arial" w:cs="Arial"/>
+                <w:sz w:val="22"/>
+                <w:szCs w:val="22"/>
+              </w:rPr>
+              <w:t>@umich.edu</w:t>
             </w:r>
           </w:p>
         </w:tc>
@@ -441,15 +451,7 @@
                 <w:sz w:val="22"/>
                 <w:szCs w:val="22"/>
               </w:rPr>
-              <w:t>1.</w:t>
-            </w:r>
-            <w:r>
-              <w:rPr>
-                <w:rFonts w:ascii="Arial" w:hAnsi="Arial" w:cs="Arial"/>
-                <w:sz w:val="22"/>
-                <w:szCs w:val="22"/>
-              </w:rPr>
-              <w:t>0</w:t>
+              <w:t>1.1</w:t>
             </w:r>
           </w:p>
         </w:tc>
@@ -473,39 +475,7 @@
                 <w:sz w:val="22"/>
                 <w:szCs w:val="22"/>
               </w:rPr>
-              <w:t>May</w:t>
-            </w:r>
-            <w:r>
-              <w:rPr>
-                <w:rFonts w:ascii="Arial" w:hAnsi="Arial" w:cs="Arial"/>
-                <w:sz w:val="22"/>
-                <w:szCs w:val="22"/>
-              </w:rPr>
-              <w:t xml:space="preserve">. </w:t>
-            </w:r>
-            <w:r>
-              <w:rPr>
-                <w:rFonts w:ascii="Arial" w:hAnsi="Arial" w:cs="Arial"/>
-                <w:sz w:val="22"/>
-                <w:szCs w:val="22"/>
-              </w:rPr>
-              <w:t>12</w:t>
-            </w:r>
-            <w:r>
-              <w:rPr>
-                <w:rFonts w:ascii="Arial" w:hAnsi="Arial" w:cs="Arial"/>
-                <w:sz w:val="22"/>
-                <w:szCs w:val="22"/>
-              </w:rPr>
-              <w:t>, 201</w:t>
-            </w:r>
-            <w:r>
-              <w:rPr>
-                <w:rFonts w:ascii="Arial" w:hAnsi="Arial" w:cs="Arial"/>
-                <w:sz w:val="22"/>
-                <w:szCs w:val="22"/>
-              </w:rPr>
-              <w:t>8</w:t>
+              <w:t>May 14, 2019</w:t>
             </w:r>
           </w:p>
         </w:tc>
@@ -529,33 +499,15 @@
                 <w:sz w:val="22"/>
                 <w:szCs w:val="22"/>
               </w:rPr>
-              <w:t xml:space="preserve">Beta </w:t>
-            </w:r>
-            <w:r>
-              <w:rPr>
-                <w:rFonts w:ascii="Arial" w:hAnsi="Arial" w:cs="Arial"/>
-                <w:sz w:val="22"/>
-                <w:szCs w:val="22"/>
-              </w:rPr>
-              <w:t>Release</w:t>
-            </w:r>
-            <w:r>
-              <w:rPr>
-                <w:rFonts w:ascii="Arial" w:hAnsi="Arial" w:cs="Arial"/>
-                <w:sz w:val="22"/>
-                <w:szCs w:val="22"/>
-              </w:rPr>
-              <w:t xml:space="preserve"> to </w:t>
-            </w:r>
-            <w:r>
-              <w:rPr>
-                <w:rFonts w:ascii="Arial" w:hAnsi="Arial" w:cs="Arial"/>
-                <w:sz w:val="22"/>
-                <w:szCs w:val="22"/>
-              </w:rPr>
-              <w:t>UM</w:t>
-            </w:r>
-          </w:p>
+              <w:t>HELIO-2661</w:t>
+            </w:r>
+          </w:p>
+        </w:tc>
+        <w:tc>
+          <w:tcPr>
+            <w:tcW w:w="2549" w:type="dxa"/>
+            <w:vAlign w:val="center"/>
+          </w:tcPr>
           <w:p>
             <w:pPr>
               <w:pStyle w:val="Para0"/>
@@ -571,31 +523,15 @@
                 <w:sz w:val="22"/>
                 <w:szCs w:val="22"/>
               </w:rPr>
-              <w:t>Full Spec Internal</w:t>
-            </w:r>
-          </w:p>
-        </w:tc>
-        <w:tc>
-          <w:tcPr>
-            <w:tcW w:w="2549" w:type="dxa"/>
-            <w:vAlign w:val="center"/>
-          </w:tcPr>
-          <w:p>
-            <w:pPr>
-              <w:pStyle w:val="Para0"/>
+              <w:t>tbelc</w:t>
+            </w:r>
+            <w:r>
               <w:rPr>
                 <w:rFonts w:ascii="Arial" w:hAnsi="Arial" w:cs="Arial"/>
                 <w:sz w:val="22"/>
                 <w:szCs w:val="22"/>
               </w:rPr>
-            </w:pPr>
-            <w:r>
-              <w:rPr>
-                <w:rFonts w:ascii="Arial" w:hAnsi="Arial" w:cs="Arial"/>
-                <w:sz w:val="22"/>
-                <w:szCs w:val="22"/>
-              </w:rPr>
-              <w:t>Arthic Leo A E</w:t>
+              <w:t>@umich.edu</w:t>
             </w:r>
           </w:p>
         </w:tc>
@@ -632,7 +568,7 @@
                 <w:sz w:val="22"/>
                 <w:szCs w:val="22"/>
               </w:rPr>
-              <w:t>0b1</w:t>
+              <w:t>0</w:t>
             </w:r>
           </w:p>
         </w:tc>
@@ -656,7 +592,39 @@
                 <w:sz w:val="22"/>
                 <w:szCs w:val="22"/>
               </w:rPr>
-              <w:t>July 16, 2018</w:t>
+              <w:t>May</w:t>
+            </w:r>
+            <w:r>
+              <w:rPr>
+                <w:rFonts w:ascii="Arial" w:hAnsi="Arial" w:cs="Arial"/>
+                <w:sz w:val="22"/>
+                <w:szCs w:val="22"/>
+              </w:rPr>
+              <w:t xml:space="preserve">. </w:t>
+            </w:r>
+            <w:r>
+              <w:rPr>
+                <w:rFonts w:ascii="Arial" w:hAnsi="Arial" w:cs="Arial"/>
+                <w:sz w:val="22"/>
+                <w:szCs w:val="22"/>
+              </w:rPr>
+              <w:t>12</w:t>
+            </w:r>
+            <w:r>
+              <w:rPr>
+                <w:rFonts w:ascii="Arial" w:hAnsi="Arial" w:cs="Arial"/>
+                <w:sz w:val="22"/>
+                <w:szCs w:val="22"/>
+              </w:rPr>
+              <w:t>, 201</w:t>
+            </w:r>
+            <w:r>
+              <w:rPr>
+                <w:rFonts w:ascii="Arial" w:hAnsi="Arial" w:cs="Arial"/>
+                <w:sz w:val="22"/>
+                <w:szCs w:val="22"/>
+              </w:rPr>
+              <w:t>8</w:t>
             </w:r>
           </w:p>
         </w:tc>
@@ -680,7 +648,49 @@
                 <w:sz w:val="22"/>
                 <w:szCs w:val="22"/>
               </w:rPr>
-              <w:t>Beta release version 2.0</w:t>
+              <w:t xml:space="preserve">Beta </w:t>
+            </w:r>
+            <w:r>
+              <w:rPr>
+                <w:rFonts w:ascii="Arial" w:hAnsi="Arial" w:cs="Arial"/>
+                <w:sz w:val="22"/>
+                <w:szCs w:val="22"/>
+              </w:rPr>
+              <w:t>Release</w:t>
+            </w:r>
+            <w:r>
+              <w:rPr>
+                <w:rFonts w:ascii="Arial" w:hAnsi="Arial" w:cs="Arial"/>
+                <w:sz w:val="22"/>
+                <w:szCs w:val="22"/>
+              </w:rPr>
+              <w:t xml:space="preserve"> to </w:t>
+            </w:r>
+            <w:r>
+              <w:rPr>
+                <w:rFonts w:ascii="Arial" w:hAnsi="Arial" w:cs="Arial"/>
+                <w:sz w:val="22"/>
+                <w:szCs w:val="22"/>
+              </w:rPr>
+              <w:t>UM</w:t>
+            </w:r>
+          </w:p>
+          <w:p>
+            <w:pPr>
+              <w:pStyle w:val="Para0"/>
+              <w:rPr>
+                <w:rFonts w:ascii="Arial" w:hAnsi="Arial" w:cs="Arial"/>
+                <w:sz w:val="22"/>
+                <w:szCs w:val="22"/>
+              </w:rPr>
+            </w:pPr>
+            <w:r>
+              <w:rPr>
+                <w:rFonts w:ascii="Arial" w:hAnsi="Arial" w:cs="Arial"/>
+                <w:sz w:val="22"/>
+                <w:szCs w:val="22"/>
+              </w:rPr>
+              <w:t>Full Spec Internal</w:t>
             </w:r>
           </w:p>
         </w:tc>
@@ -733,6 +743,115 @@
                 <w:sz w:val="22"/>
                 <w:szCs w:val="22"/>
               </w:rPr>
+              <w:t>1.</w:t>
+            </w:r>
+            <w:r>
+              <w:rPr>
+                <w:rFonts w:ascii="Arial" w:hAnsi="Arial" w:cs="Arial"/>
+                <w:sz w:val="22"/>
+                <w:szCs w:val="22"/>
+              </w:rPr>
+              <w:t>0b1</w:t>
+            </w:r>
+          </w:p>
+        </w:tc>
+        <w:tc>
+          <w:tcPr>
+            <w:tcW w:w="2159" w:type="dxa"/>
+            <w:vAlign w:val="center"/>
+          </w:tcPr>
+          <w:p>
+            <w:pPr>
+              <w:pStyle w:val="Para0"/>
+              <w:rPr>
+                <w:rFonts w:ascii="Arial" w:hAnsi="Arial" w:cs="Arial"/>
+                <w:sz w:val="22"/>
+                <w:szCs w:val="22"/>
+              </w:rPr>
+            </w:pPr>
+            <w:r>
+              <w:rPr>
+                <w:rFonts w:ascii="Arial" w:hAnsi="Arial" w:cs="Arial"/>
+                <w:sz w:val="22"/>
+                <w:szCs w:val="22"/>
+              </w:rPr>
+              <w:t>July 16, 2018</w:t>
+            </w:r>
+          </w:p>
+        </w:tc>
+        <w:tc>
+          <w:tcPr>
+            <w:tcW w:w="2851" w:type="dxa"/>
+            <w:vAlign w:val="center"/>
+          </w:tcPr>
+          <w:p>
+            <w:pPr>
+              <w:pStyle w:val="Para0"/>
+              <w:rPr>
+                <w:rFonts w:ascii="Arial" w:hAnsi="Arial" w:cs="Arial"/>
+                <w:sz w:val="22"/>
+                <w:szCs w:val="22"/>
+              </w:rPr>
+            </w:pPr>
+            <w:r>
+              <w:rPr>
+                <w:rFonts w:ascii="Arial" w:hAnsi="Arial" w:cs="Arial"/>
+                <w:sz w:val="22"/>
+                <w:szCs w:val="22"/>
+              </w:rPr>
+              <w:t>Beta release version 2.0</w:t>
+            </w:r>
+          </w:p>
+        </w:tc>
+        <w:tc>
+          <w:tcPr>
+            <w:tcW w:w="2549" w:type="dxa"/>
+            <w:vAlign w:val="center"/>
+          </w:tcPr>
+          <w:p>
+            <w:pPr>
+              <w:pStyle w:val="Para0"/>
+              <w:rPr>
+                <w:rFonts w:ascii="Arial" w:hAnsi="Arial" w:cs="Arial"/>
+                <w:sz w:val="22"/>
+                <w:szCs w:val="22"/>
+              </w:rPr>
+            </w:pPr>
+            <w:r>
+              <w:rPr>
+                <w:rFonts w:ascii="Arial" w:hAnsi="Arial" w:cs="Arial"/>
+                <w:sz w:val="22"/>
+                <w:szCs w:val="22"/>
+              </w:rPr>
+              <w:t>Arthic Leo A E</w:t>
+            </w:r>
+          </w:p>
+        </w:tc>
+      </w:tr>
+      <w:tr>
+        <w:trPr>
+          <w:jc w:val="center"/>
+        </w:trPr>
+        <w:tc>
+          <w:tcPr>
+            <w:tcW w:w="1153" w:type="dxa"/>
+            <w:vAlign w:val="center"/>
+          </w:tcPr>
+          <w:p>
+            <w:pPr>
+              <w:pStyle w:val="Para0"/>
+              <w:rPr>
+                <w:rFonts w:ascii="Arial" w:hAnsi="Arial" w:cs="Arial"/>
+                <w:sz w:val="22"/>
+                <w:szCs w:val="22"/>
+              </w:rPr>
+            </w:pPr>
+            <w:r>
+              <w:rPr>
+                <w:rFonts w:ascii="Arial" w:hAnsi="Arial" w:cs="Arial"/>
+                <w:sz w:val="22"/>
+                <w:szCs w:val="22"/>
+              </w:rPr>
               <w:t>1.0b2</w:t>
             </w:r>
           </w:p>
@@ -7929,12 +8048,12 @@
           <w:cols w:space="720"/>
         </w:sectPr>
       </w:pPr>
-      <w:bookmarkStart w:id="0" w:name="_Toc272493132"/>
-      <w:bookmarkStart w:id="1" w:name="_Toc272514126"/>
-      <w:bookmarkStart w:id="2" w:name="_Ref280467637"/>
-      <w:bookmarkStart w:id="3" w:name="_Toc280522878"/>
-      <w:bookmarkStart w:id="4" w:name="_Toc455986289"/>
-      <w:bookmarkStart w:id="5" w:name="_Toc455986292"/>
+      <w:bookmarkStart w:id="1" w:name="_Toc272493132"/>
+      <w:bookmarkStart w:id="2" w:name="_Toc272514126"/>
+      <w:bookmarkStart w:id="3" w:name="_Ref280467637"/>
+      <w:bookmarkStart w:id="4" w:name="_Toc280522878"/>
+      <w:bookmarkStart w:id="5" w:name="_Toc455986289"/>
+      <w:bookmarkStart w:id="6" w:name="_Toc455986292"/>
     </w:p>
     <w:p>
       <w:pPr>
@@ -7946,27 +8065,27 @@
           <w:docGrid w:linePitch="326"/>
         </w:sectPr>
       </w:pPr>
-      <w:bookmarkStart w:id="6" w:name="_Ref280467829"/>
-      <w:bookmarkStart w:id="7" w:name="_Ref280467858"/>
-      <w:bookmarkStart w:id="8" w:name="_Toc280522894"/>
-      <w:bookmarkEnd w:id="0"/>
+      <w:bookmarkStart w:id="7" w:name="_Ref280467829"/>
+      <w:bookmarkStart w:id="8" w:name="_Ref280467858"/>
+      <w:bookmarkStart w:id="9" w:name="_Toc280522894"/>
       <w:bookmarkEnd w:id="1"/>
       <w:bookmarkEnd w:id="2"/>
       <w:bookmarkEnd w:id="3"/>
+      <w:bookmarkEnd w:id="4"/>
     </w:p>
     <w:p>
       <w:pPr>
         <w:pStyle w:val="Heading1"/>
       </w:pPr>
-      <w:bookmarkStart w:id="9" w:name="_Ref401585751"/>
-      <w:bookmarkStart w:id="10" w:name="_Toc522625805"/>
-      <w:bookmarkStart w:id="11" w:name="_Toc441165"/>
+      <w:bookmarkStart w:id="10" w:name="_Ref401585751"/>
+      <w:bookmarkStart w:id="11" w:name="_Toc522625805"/>
+      <w:bookmarkStart w:id="12" w:name="_Toc441165"/>
       <w:r>
         <w:t>Target Specification</w:t>
       </w:r>
-      <w:bookmarkEnd w:id="6"/>
       <w:bookmarkEnd w:id="7"/>
       <w:bookmarkEnd w:id="8"/>
+      <w:bookmarkEnd w:id="9"/>
       <w:r>
         <w:t xml:space="preserve"> </w:t>
       </w:r>
@@ -7976,29 +8095,29 @@
       <w:r>
         <w:t xml:space="preserve"> </w:t>
       </w:r>
-      <w:bookmarkEnd w:id="9"/>
+      <w:bookmarkEnd w:id="10"/>
       <w:r>
         <w:t>EPUB3</w:t>
       </w:r>
-      <w:bookmarkEnd w:id="10"/>
       <w:bookmarkEnd w:id="11"/>
+      <w:bookmarkEnd w:id="12"/>
     </w:p>
     <w:p>
       <w:pPr>
         <w:pStyle w:val="Heading2"/>
       </w:pPr>
-      <w:bookmarkStart w:id="12" w:name="_Toc522625806"/>
-      <w:bookmarkStart w:id="13" w:name="_Toc441166"/>
-      <w:bookmarkStart w:id="14" w:name="_Toc280522895"/>
-      <w:bookmarkStart w:id="15" w:name="_Toc274465456"/>
+      <w:bookmarkStart w:id="13" w:name="_Toc522625806"/>
+      <w:bookmarkStart w:id="14" w:name="_Toc441166"/>
+      <w:bookmarkStart w:id="15" w:name="_Toc280522895"/>
+      <w:bookmarkStart w:id="16" w:name="_Toc274465456"/>
       <w:r>
         <w:t xml:space="preserve">EPUB </w:t>
       </w:r>
       <w:r>
         <w:t>Version</w:t>
       </w:r>
-      <w:bookmarkEnd w:id="12"/>
       <w:bookmarkEnd w:id="13"/>
+      <w:bookmarkEnd w:id="14"/>
     </w:p>
     <w:p>
       <w:pPr>
@@ -8155,15 +8274,15 @@
       <w:pPr>
         <w:pStyle w:val="Heading2"/>
       </w:pPr>
-      <w:bookmarkStart w:id="16" w:name="_Toc522625807"/>
-      <w:bookmarkStart w:id="17" w:name="_Toc441167"/>
+      <w:bookmarkStart w:id="17" w:name="_Toc522625807"/>
+      <w:bookmarkStart w:id="18" w:name="_Toc441167"/>
       <w:r>
         <w:t>Element Specification</w:t>
       </w:r>
-      <w:bookmarkEnd w:id="16"/>
       <w:bookmarkEnd w:id="17"/>
-    </w:p>
-    <w:bookmarkEnd w:id="14"/>
+      <w:bookmarkEnd w:id="18"/>
+    </w:p>
+    <w:bookmarkEnd w:id="15"/>
     <w:p>
       <w:pPr>
         <w:pStyle w:val="NoSpacing"/>
@@ -8188,8 +8307,8 @@
       <w:pPr>
         <w:pStyle w:val="Heading3"/>
       </w:pPr>
-      <w:bookmarkStart w:id="18" w:name="_Toc522625808"/>
-      <w:bookmarkStart w:id="19" w:name="_Toc441168"/>
+      <w:bookmarkStart w:id="19" w:name="_Toc522625808"/>
+      <w:bookmarkStart w:id="20" w:name="_Toc441168"/>
       <w:r>
         <w:t xml:space="preserve">Standard Functionality Levels (ePub </w:t>
       </w:r>
@@ -8202,8 +8321,8 @@
       <w:r>
         <w:t xml:space="preserve"> for PDF source</w:t>
       </w:r>
-      <w:bookmarkEnd w:id="18"/>
       <w:bookmarkEnd w:id="19"/>
+      <w:bookmarkEnd w:id="20"/>
     </w:p>
     <w:tbl>
       <w:tblPr>
@@ -9601,13 +9720,13 @@
       <w:pPr>
         <w:pStyle w:val="Heading2"/>
       </w:pPr>
-      <w:bookmarkStart w:id="20" w:name="_Toc522625809"/>
-      <w:bookmarkStart w:id="21" w:name="_Toc441169"/>
+      <w:bookmarkStart w:id="21" w:name="_Toc522625809"/>
+      <w:bookmarkStart w:id="22" w:name="_Toc441169"/>
       <w:r>
         <w:t>File Name</w:t>
       </w:r>
-      <w:bookmarkEnd w:id="20"/>
       <w:bookmarkEnd w:id="21"/>
+      <w:bookmarkEnd w:id="22"/>
     </w:p>
     <w:p>
       <w:pPr>
@@ -9644,13 +9763,13 @@
       <w:pPr>
         <w:pStyle w:val="Heading2"/>
       </w:pPr>
-      <w:bookmarkStart w:id="22" w:name="_Toc522625810"/>
-      <w:bookmarkStart w:id="23" w:name="_Toc441170"/>
+      <w:bookmarkStart w:id="23" w:name="_Toc522625810"/>
+      <w:bookmarkStart w:id="24" w:name="_Toc441170"/>
       <w:r>
         <w:t>Folder Structure</w:t>
       </w:r>
-      <w:bookmarkEnd w:id="22"/>
       <w:bookmarkEnd w:id="23"/>
+      <w:bookmarkEnd w:id="24"/>
     </w:p>
     <w:p>
       <w:pPr>
@@ -10131,8 +10250,6 @@
       <w:r>
         <w:t>Please do not modify this name, as it may be an identifier for accessing associated metadata.</w:t>
       </w:r>
-      <w:bookmarkStart w:id="24" w:name="_GoBack"/>
-      <w:bookmarkEnd w:id="24"/>
     </w:p>
     <w:p>
       <w:pPr>
@@ -10215,9 +10332,9 @@
       <w:bookmarkStart w:id="28" w:name="_Toc522625812"/>
       <w:bookmarkStart w:id="29" w:name="_Toc441172"/>
       <w:bookmarkStart w:id="30" w:name="_Toc400289310"/>
-      <w:bookmarkEnd w:id="4"/>
       <w:bookmarkEnd w:id="5"/>
-      <w:bookmarkEnd w:id="15"/>
+      <w:bookmarkEnd w:id="6"/>
+      <w:bookmarkEnd w:id="16"/>
       <w:r>
         <w:t>EPUB Package</w:t>
       </w:r>
@@ -11887,6 +12004,50 @@
       </w:pPr>
       <w:r>
         <w:t>Tag tables as per the table structure. If any of the tables exceeding more than 5 columns are captured as image to accommodate the device restriction [Insert Cross-reference for Image treatment of tables], then the table should be coded with proper table tagging and referred to the particular table image through aria-label attribute. This will help the screen reader users to perceive the full table information as an alternative to the image.</w:t>
+      </w:r>
+    </w:p>
+    <w:p>
+      <w:pPr>
+        <w:spacing w:before="120" w:after="120"/>
+      </w:pPr>
+      <w:r>
+        <w:t xml:space="preserve">Tables that have a title should use the </w:t>
+      </w:r>
+      <w:r>
+        <w:rPr>
+          <w:i/>
+        </w:rPr>
+        <w:t>caption</w:t>
+      </w:r>
+      <w:r>
+        <w:t xml:space="preserve"> element. Headers should be contained within a </w:t>
+      </w:r>
+      <w:r>
+        <w:rPr>
+          <w:i/>
+        </w:rPr>
+        <w:t>thead</w:t>
+      </w:r>
+      <w:r>
+        <w:t xml:space="preserve"> element and footers within a </w:t>
+      </w:r>
+      <w:r>
+        <w:rPr>
+          <w:i/>
+        </w:rPr>
+        <w:t>tfoot</w:t>
+      </w:r>
+      <w:r>
+        <w:t xml:space="preserve"> element. The rows that represent the body of the table should be contained within a </w:t>
+      </w:r>
+      <w:r>
+        <w:rPr>
+          <w:i/>
+        </w:rPr>
+        <w:t>tbody</w:t>
+      </w:r>
+      <w:r>
+        <w:t xml:space="preserve"> element.</w:t>
       </w:r>
     </w:p>
     <w:p>
@@ -13162,7 +13323,79 @@
           <w:sz w:val="20"/>
           <w:szCs w:val="20"/>
         </w:rPr>
+        <w:t xml:space="preserve">   &lt;tbody&gt;</w:t>
+      </w:r>
+    </w:p>
+    <w:p>
+      <w:pPr>
+        <w:tabs>
+          <w:tab w:val="left" w:pos="916"/>
+          <w:tab w:val="left" w:pos="1832"/>
+          <w:tab w:val="left" w:pos="2748"/>
+          <w:tab w:val="left" w:pos="3664"/>
+          <w:tab w:val="left" w:pos="4580"/>
+          <w:tab w:val="left" w:pos="5496"/>
+          <w:tab w:val="left" w:pos="6412"/>
+          <w:tab w:val="left" w:pos="7328"/>
+          <w:tab w:val="left" w:pos="8244"/>
+          <w:tab w:val="left" w:pos="9160"/>
+          <w:tab w:val="left" w:pos="10076"/>
+          <w:tab w:val="left" w:pos="10992"/>
+          <w:tab w:val="left" w:pos="11908"/>
+          <w:tab w:val="left" w:pos="12824"/>
+          <w:tab w:val="left" w:pos="13740"/>
+          <w:tab w:val="left" w:pos="14656"/>
+        </w:tabs>
+        <w:ind w:left="360"/>
+        <w:rPr>
+          <w:rFonts w:ascii="Courier New" w:hAnsi="Courier New" w:cs="Courier New"/>
+          <w:sz w:val="20"/>
+          <w:szCs w:val="20"/>
+        </w:rPr>
+      </w:pPr>
+      <w:r>
+        <w:rPr>
+          <w:rFonts w:ascii="Courier New" w:hAnsi="Courier New" w:cs="Courier New"/>
+          <w:sz w:val="20"/>
+          <w:szCs w:val="20"/>
+        </w:rPr>
         <w:t xml:space="preserve">   …</w:t>
+      </w:r>
+    </w:p>
+    <w:p>
+      <w:pPr>
+        <w:tabs>
+          <w:tab w:val="left" w:pos="916"/>
+          <w:tab w:val="left" w:pos="1832"/>
+          <w:tab w:val="left" w:pos="2748"/>
+          <w:tab w:val="left" w:pos="3664"/>
+          <w:tab w:val="left" w:pos="4580"/>
+          <w:tab w:val="left" w:pos="5496"/>
+          <w:tab w:val="left" w:pos="6412"/>
+          <w:tab w:val="left" w:pos="7328"/>
+          <w:tab w:val="left" w:pos="8244"/>
+          <w:tab w:val="left" w:pos="9160"/>
+          <w:tab w:val="left" w:pos="10076"/>
+          <w:tab w:val="left" w:pos="10992"/>
+          <w:tab w:val="left" w:pos="11908"/>
+          <w:tab w:val="left" w:pos="12824"/>
+          <w:tab w:val="left" w:pos="13740"/>
+          <w:tab w:val="left" w:pos="14656"/>
+        </w:tabs>
+        <w:ind w:left="360"/>
+        <w:rPr>
+          <w:rFonts w:ascii="Courier New" w:hAnsi="Courier New" w:cs="Courier New"/>
+          <w:sz w:val="20"/>
+          <w:szCs w:val="20"/>
+        </w:rPr>
+      </w:pPr>
+      <w:r>
+        <w:rPr>
+          <w:rFonts w:ascii="Courier New" w:hAnsi="Courier New" w:cs="Courier New"/>
+          <w:sz w:val="20"/>
+          <w:szCs w:val="20"/>
+        </w:rPr>
+        <w:t xml:space="preserve">   &lt;/tbody&gt;</w:t>
       </w:r>
     </w:p>
     <w:p>
@@ -13852,7 +14085,7 @@
           <w:sz w:val="20"/>
           <w:szCs w:val="20"/>
         </w:rPr>
-        <w:t xml:space="preserve">   &lt;tr&gt;</w:t>
+        <w:t xml:space="preserve">  &lt;thead&gt;</w:t>
       </w:r>
     </w:p>
     <w:p>
@@ -13888,7 +14121,7 @@
           <w:sz w:val="20"/>
           <w:szCs w:val="20"/>
         </w:rPr>
-        <w:t xml:space="preserve">     &lt;th scope="col"&gt;Vancouver&lt;/th&gt;</w:t>
+        <w:t xml:space="preserve">   &lt;tr&gt;</w:t>
       </w:r>
     </w:p>
     <w:p>
@@ -13924,7 +14157,7 @@
           <w:sz w:val="20"/>
           <w:szCs w:val="20"/>
         </w:rPr>
-        <w:t xml:space="preserve">     &lt;th scope="col"&gt;Calgary&lt;/th&gt;</w:t>
+        <w:t xml:space="preserve">     &lt;th scope="col"&gt;Vancouver&lt;/th&gt;</w:t>
       </w:r>
     </w:p>
     <w:p>
@@ -13960,7 +14193,7 @@
           <w:sz w:val="20"/>
           <w:szCs w:val="20"/>
         </w:rPr>
-        <w:t xml:space="preserve">     &lt;th scope="col"&gt;Saskaton&lt;/th&gt;</w:t>
+        <w:t xml:space="preserve">     &lt;th scope="col"&gt;Calgary&lt;/th&gt;</w:t>
       </w:r>
     </w:p>
     <w:p>
@@ -13996,7 +14229,7 @@
           <w:sz w:val="20"/>
           <w:szCs w:val="20"/>
         </w:rPr>
-        <w:t xml:space="preserve">     &lt;th scope="col"&gt;Winnipeg&lt;/th&gt;</w:t>
+        <w:t xml:space="preserve">     &lt;th scope="col"&gt;Saskaton&lt;/th&gt;</w:t>
       </w:r>
     </w:p>
     <w:p>
@@ -14032,7 +14265,7 @@
           <w:sz w:val="20"/>
           <w:szCs w:val="20"/>
         </w:rPr>
-        <w:t xml:space="preserve">     &lt;th scope="col"&gt;Toronto&lt;/th&gt;</w:t>
+        <w:t xml:space="preserve">     &lt;th scope="col"&gt;Winnipeg&lt;/th&gt;</w:t>
       </w:r>
     </w:p>
     <w:p>
@@ -14068,7 +14301,7 @@
           <w:sz w:val="20"/>
           <w:szCs w:val="20"/>
         </w:rPr>
-        <w:t xml:space="preserve">     &lt;th scope="col"&gt;Montreal&lt;/th&gt;</w:t>
+        <w:t xml:space="preserve">     &lt;th scope="col"&gt;Toronto&lt;/th&gt;</w:t>
       </w:r>
     </w:p>
     <w:p>
@@ -14104,7 +14337,7 @@
           <w:sz w:val="20"/>
           <w:szCs w:val="20"/>
         </w:rPr>
-        <w:t xml:space="preserve">     &lt;th scope="col"&gt;St. John's&lt;/th&gt;</w:t>
+        <w:t xml:space="preserve">     &lt;th scope="col"&gt;Montreal&lt;/th&gt;</w:t>
       </w:r>
     </w:p>
     <w:p>
@@ -14140,7 +14373,7 @@
           <w:sz w:val="20"/>
           <w:szCs w:val="20"/>
         </w:rPr>
-        <w:t xml:space="preserve">     &lt;td&gt;&lt;/td&gt;</w:t>
+        <w:t xml:space="preserve">     &lt;th scope="col"&gt;St. John's&lt;/th&gt;</w:t>
       </w:r>
     </w:p>
     <w:p>
@@ -14176,7 +14409,7 @@
           <w:sz w:val="20"/>
           <w:szCs w:val="20"/>
         </w:rPr>
-        <w:t xml:space="preserve">   &lt;/tr&gt;</w:t>
+        <w:t xml:space="preserve">     &lt;td&gt;&lt;/td&gt;</w:t>
       </w:r>
     </w:p>
     <w:p>
@@ -14212,7 +14445,7 @@
           <w:sz w:val="20"/>
           <w:szCs w:val="20"/>
         </w:rPr>
-        <w:t xml:space="preserve">   &lt;tr&gt;</w:t>
+        <w:t xml:space="preserve">   &lt;/tr&gt;</w:t>
       </w:r>
     </w:p>
     <w:p>
@@ -14248,7 +14481,7 @@
           <w:sz w:val="20"/>
           <w:szCs w:val="20"/>
         </w:rPr>
-        <w:t xml:space="preserve">     &lt;td class="center"&gt;7323&lt;/td&gt;</w:t>
+        <w:t xml:space="preserve">  &lt;/thead&gt;</w:t>
       </w:r>
     </w:p>
     <w:p>
@@ -14284,7 +14517,7 @@
           <w:sz w:val="20"/>
           <w:szCs w:val="20"/>
         </w:rPr>
-        <w:t xml:space="preserve">     &lt;td class="center"&gt;6334&lt;/td&gt;</w:t>
+        <w:t xml:space="preserve">  &lt;tbody&gt;</w:t>
       </w:r>
     </w:p>
     <w:p>
@@ -14320,7 +14553,7 @@
           <w:sz w:val="20"/>
           <w:szCs w:val="20"/>
         </w:rPr>
-        <w:t xml:space="preserve">     &lt;td class="center"&gt;5838&lt;/td&gt;</w:t>
+        <w:t xml:space="preserve">   &lt;tr&gt;</w:t>
       </w:r>
     </w:p>
     <w:p>
@@ -14356,7 +14589,7 @@
           <w:sz w:val="20"/>
           <w:szCs w:val="20"/>
         </w:rPr>
-        <w:t xml:space="preserve">     &lt;td class="center"&gt;5010&lt;/td&gt;</w:t>
+        <w:t xml:space="preserve">     &lt;td class="center"&gt;7323&lt;/td&gt;</w:t>
       </w:r>
     </w:p>
     <w:p>
@@ -14392,7 +14625,7 @@
           <w:sz w:val="20"/>
           <w:szCs w:val="20"/>
         </w:rPr>
-        <w:t xml:space="preserve">     &lt;td class="center"&gt;3141&lt;/td&gt;</w:t>
+        <w:t xml:space="preserve">     &lt;td class="center"&gt;6334&lt;/td&gt;</w:t>
       </w:r>
     </w:p>
     <w:p>
@@ -14428,7 +14661,7 @@
           <w:sz w:val="20"/>
           <w:szCs w:val="20"/>
         </w:rPr>
-        <w:t xml:space="preserve">     &lt;td class="center"&gt;2602&lt;/td&gt;</w:t>
+        <w:t xml:space="preserve">     &lt;td class="center"&gt;5838&lt;/td&gt;</w:t>
       </w:r>
     </w:p>
     <w:p>
@@ -14464,7 +14697,7 @@
           <w:sz w:val="20"/>
           <w:szCs w:val="20"/>
         </w:rPr>
-        <w:t xml:space="preserve">     &lt;td class="center"&gt;&lt;/td&gt;</w:t>
+        <w:t xml:space="preserve">     &lt;td class="center"&gt;5010&lt;/td&gt;</w:t>
       </w:r>
     </w:p>
     <w:p>
@@ -14500,7 +14733,7 @@
           <w:sz w:val="20"/>
           <w:szCs w:val="20"/>
         </w:rPr>
-        <w:t xml:space="preserve">     &lt;th scope="row"&gt;St. John's&lt;/th&gt;</w:t>
+        <w:t xml:space="preserve">     &lt;td class="center"&gt;3141&lt;/td&gt;</w:t>
       </w:r>
     </w:p>
     <w:p>
@@ -14536,7 +14769,7 @@
           <w:sz w:val="20"/>
           <w:szCs w:val="20"/>
         </w:rPr>
-        <w:t xml:space="preserve">   &lt;/tr&gt;</w:t>
+        <w:t xml:space="preserve">     &lt;td class="center"&gt;2602&lt;/td&gt;</w:t>
       </w:r>
     </w:p>
     <w:p>
@@ -14572,7 +14805,7 @@
           <w:sz w:val="20"/>
           <w:szCs w:val="20"/>
         </w:rPr>
-        <w:t xml:space="preserve">   &lt;tr&gt;</w:t>
+        <w:t xml:space="preserve">     &lt;td class="center"&gt;&lt;/td&gt;</w:t>
       </w:r>
     </w:p>
     <w:p>
@@ -14608,7 +14841,7 @@
           <w:sz w:val="20"/>
           <w:szCs w:val="20"/>
         </w:rPr>
-        <w:t xml:space="preserve">     &lt;td class="center"&gt;4271&lt;/td&gt;</w:t>
+        <w:t xml:space="preserve">     &lt;th scope="row"&gt;St. John's&lt;/th&gt;</w:t>
       </w:r>
     </w:p>
     <w:p>
@@ -14644,7 +14877,7 @@
           <w:sz w:val="20"/>
           <w:szCs w:val="20"/>
         </w:rPr>
-        <w:t xml:space="preserve">     &lt;td class="center"&gt;3743&lt;/td&gt;</w:t>
+        <w:t xml:space="preserve">   &lt;/tr&gt;</w:t>
       </w:r>
     </w:p>
     <w:p>
@@ -14680,7 +14913,7 @@
           <w:sz w:val="20"/>
           <w:szCs w:val="20"/>
         </w:rPr>
-        <w:t xml:space="preserve">     &lt;td class="center"&gt;3232&lt;/td&gt;</w:t>
+        <w:t xml:space="preserve">   &lt;tr&gt;</w:t>
       </w:r>
     </w:p>
     <w:p>
@@ -14716,7 +14949,7 @@
           <w:sz w:val="20"/>
           <w:szCs w:val="20"/>
         </w:rPr>
-        <w:t xml:space="preserve">     &lt;td class="center"&gt;2408&lt;/td&gt;</w:t>
+        <w:t xml:space="preserve">     &lt;td class="center"&gt;4271&lt;/td&gt;</w:t>
       </w:r>
     </w:p>
     <w:p>
@@ -14752,7 +14985,7 @@
           <w:sz w:val="20"/>
           <w:szCs w:val="20"/>
         </w:rPr>
-        <w:t xml:space="preserve">     &lt;td class="center"&gt;539&lt;/td&gt;</w:t>
+        <w:t xml:space="preserve">     &lt;td class="center"&gt;3743&lt;/td&gt;</w:t>
       </w:r>
     </w:p>
     <w:p>
@@ -14788,7 +15021,7 @@
           <w:sz w:val="20"/>
           <w:szCs w:val="20"/>
         </w:rPr>
-        <w:t xml:space="preserve">     &lt;td class="center"&gt;&lt;/td&gt;</w:t>
+        <w:t xml:space="preserve">     &lt;td class="center"&gt;3232&lt;/td&gt;</w:t>
       </w:r>
     </w:p>
     <w:p>
@@ -14824,7 +15057,7 @@
           <w:sz w:val="20"/>
           <w:szCs w:val="20"/>
         </w:rPr>
-        <w:t xml:space="preserve">     &lt;td class="center"&gt;2602&lt;/td&gt;</w:t>
+        <w:t xml:space="preserve">     &lt;td class="center"&gt;2408&lt;/td&gt;</w:t>
       </w:r>
     </w:p>
     <w:p>
@@ -14860,7 +15093,7 @@
           <w:sz w:val="20"/>
           <w:szCs w:val="20"/>
         </w:rPr>
-        <w:t xml:space="preserve">     &lt;th scope="row"&gt;Montreal&lt;/th&gt;</w:t>
+        <w:t xml:space="preserve">     &lt;td class="center"&gt;539&lt;/td&gt;</w:t>
       </w:r>
     </w:p>
     <w:p>
@@ -14896,7 +15129,151 @@
           <w:sz w:val="20"/>
           <w:szCs w:val="20"/>
         </w:rPr>
+        <w:t xml:space="preserve">     &lt;td class="center"&gt;&lt;/td&gt;</w:t>
+      </w:r>
+    </w:p>
+    <w:p>
+      <w:pPr>
+        <w:tabs>
+          <w:tab w:val="left" w:pos="916"/>
+          <w:tab w:val="left" w:pos="1832"/>
+          <w:tab w:val="left" w:pos="2748"/>
+          <w:tab w:val="left" w:pos="3664"/>
+          <w:tab w:val="left" w:pos="4580"/>
+          <w:tab w:val="left" w:pos="5496"/>
+          <w:tab w:val="left" w:pos="6412"/>
+          <w:tab w:val="left" w:pos="7328"/>
+          <w:tab w:val="left" w:pos="8244"/>
+          <w:tab w:val="left" w:pos="9160"/>
+          <w:tab w:val="left" w:pos="10076"/>
+          <w:tab w:val="left" w:pos="10992"/>
+          <w:tab w:val="left" w:pos="11908"/>
+          <w:tab w:val="left" w:pos="12824"/>
+          <w:tab w:val="left" w:pos="13740"/>
+          <w:tab w:val="left" w:pos="14656"/>
+        </w:tabs>
+        <w:ind w:left="360"/>
+        <w:rPr>
+          <w:rFonts w:ascii="Courier New" w:hAnsi="Courier New" w:cs="Courier New"/>
+          <w:sz w:val="20"/>
+          <w:szCs w:val="20"/>
+        </w:rPr>
+      </w:pPr>
+      <w:r>
+        <w:rPr>
+          <w:rFonts w:ascii="Courier New" w:hAnsi="Courier New" w:cs="Courier New"/>
+          <w:sz w:val="20"/>
+          <w:szCs w:val="20"/>
+        </w:rPr>
+        <w:t xml:space="preserve">     &lt;td class="center"&gt;2602&lt;/td&gt;</w:t>
+      </w:r>
+    </w:p>
+    <w:p>
+      <w:pPr>
+        <w:tabs>
+          <w:tab w:val="left" w:pos="916"/>
+          <w:tab w:val="left" w:pos="1832"/>
+          <w:tab w:val="left" w:pos="2748"/>
+          <w:tab w:val="left" w:pos="3664"/>
+          <w:tab w:val="left" w:pos="4580"/>
+          <w:tab w:val="left" w:pos="5496"/>
+          <w:tab w:val="left" w:pos="6412"/>
+          <w:tab w:val="left" w:pos="7328"/>
+          <w:tab w:val="left" w:pos="8244"/>
+          <w:tab w:val="left" w:pos="9160"/>
+          <w:tab w:val="left" w:pos="10076"/>
+          <w:tab w:val="left" w:pos="10992"/>
+          <w:tab w:val="left" w:pos="11908"/>
+          <w:tab w:val="left" w:pos="12824"/>
+          <w:tab w:val="left" w:pos="13740"/>
+          <w:tab w:val="left" w:pos="14656"/>
+        </w:tabs>
+        <w:ind w:left="360"/>
+        <w:rPr>
+          <w:rFonts w:ascii="Courier New" w:hAnsi="Courier New" w:cs="Courier New"/>
+          <w:sz w:val="20"/>
+          <w:szCs w:val="20"/>
+        </w:rPr>
+      </w:pPr>
+      <w:r>
+        <w:rPr>
+          <w:rFonts w:ascii="Courier New" w:hAnsi="Courier New" w:cs="Courier New"/>
+          <w:sz w:val="20"/>
+          <w:szCs w:val="20"/>
+        </w:rPr>
+        <w:t xml:space="preserve">     &lt;th scope="row"&gt;Montreal&lt;/th&gt;</w:t>
+      </w:r>
+    </w:p>
+    <w:p>
+      <w:pPr>
+        <w:tabs>
+          <w:tab w:val="left" w:pos="916"/>
+          <w:tab w:val="left" w:pos="1832"/>
+          <w:tab w:val="left" w:pos="2748"/>
+          <w:tab w:val="left" w:pos="3664"/>
+          <w:tab w:val="left" w:pos="4580"/>
+          <w:tab w:val="left" w:pos="5496"/>
+          <w:tab w:val="left" w:pos="6412"/>
+          <w:tab w:val="left" w:pos="7328"/>
+          <w:tab w:val="left" w:pos="8244"/>
+          <w:tab w:val="left" w:pos="9160"/>
+          <w:tab w:val="left" w:pos="10076"/>
+          <w:tab w:val="left" w:pos="10992"/>
+          <w:tab w:val="left" w:pos="11908"/>
+          <w:tab w:val="left" w:pos="12824"/>
+          <w:tab w:val="left" w:pos="13740"/>
+          <w:tab w:val="left" w:pos="14656"/>
+        </w:tabs>
+        <w:ind w:left="360"/>
+        <w:rPr>
+          <w:rFonts w:ascii="Courier New" w:hAnsi="Courier New" w:cs="Courier New"/>
+          <w:sz w:val="20"/>
+          <w:szCs w:val="20"/>
+        </w:rPr>
+      </w:pPr>
+      <w:r>
+        <w:rPr>
+          <w:rFonts w:ascii="Courier New" w:hAnsi="Courier New" w:cs="Courier New"/>
+          <w:sz w:val="20"/>
+          <w:szCs w:val="20"/>
+        </w:rPr>
         <w:t xml:space="preserve">   &lt;/tr&gt;</w:t>
+      </w:r>
+    </w:p>
+    <w:p>
+      <w:pPr>
+        <w:tabs>
+          <w:tab w:val="left" w:pos="916"/>
+          <w:tab w:val="left" w:pos="1832"/>
+          <w:tab w:val="left" w:pos="2748"/>
+          <w:tab w:val="left" w:pos="3664"/>
+          <w:tab w:val="left" w:pos="4580"/>
+          <w:tab w:val="left" w:pos="5496"/>
+          <w:tab w:val="left" w:pos="6412"/>
+          <w:tab w:val="left" w:pos="7328"/>
+          <w:tab w:val="left" w:pos="8244"/>
+          <w:tab w:val="left" w:pos="9160"/>
+          <w:tab w:val="left" w:pos="10076"/>
+          <w:tab w:val="left" w:pos="10992"/>
+          <w:tab w:val="left" w:pos="11908"/>
+          <w:tab w:val="left" w:pos="12824"/>
+          <w:tab w:val="left" w:pos="13740"/>
+          <w:tab w:val="left" w:pos="14656"/>
+        </w:tabs>
+        <w:ind w:left="360"/>
+        <w:rPr>
+          <w:rFonts w:ascii="Courier New" w:hAnsi="Courier New" w:cs="Courier New"/>
+          <w:sz w:val="20"/>
+          <w:szCs w:val="20"/>
+        </w:rPr>
+      </w:pPr>
+      <w:r>
+        <w:rPr>
+          <w:rFonts w:ascii="Courier New" w:hAnsi="Courier New" w:cs="Courier New"/>
+          <w:sz w:val="20"/>
+          <w:szCs w:val="20"/>
+        </w:rPr>
+        <w:t xml:space="preserve">  &lt;/tbody&gt;</w:t>
       </w:r>
     </w:p>
     <w:p>
@@ -15377,7 +15754,7 @@
           <w:sz w:val="20"/>
           <w:szCs w:val="20"/>
         </w:rPr>
-        <w:t xml:space="preserve">   &lt;tr&gt;</w:t>
+        <w:t xml:space="preserve">   &lt;thead&gt;</w:t>
       </w:r>
     </w:p>
     <w:p>
@@ -15413,7 +15790,23 @@
           <w:sz w:val="20"/>
           <w:szCs w:val="20"/>
         </w:rPr>
-        <w:t xml:space="preserve">     &lt;th id="t4-pct"&gt;% Families&lt;/th&gt;</w:t>
+        <w:t xml:space="preserve">   </w:t>
+      </w:r>
+      <w:r>
+        <w:rPr>
+          <w:rFonts w:ascii="Courier New" w:hAnsi="Courier New" w:cs="Courier New"/>
+          <w:sz w:val="20"/>
+          <w:szCs w:val="20"/>
+        </w:rPr>
+        <w:t xml:space="preserve">  </w:t>
+      </w:r>
+      <w:r>
+        <w:rPr>
+          <w:rFonts w:ascii="Courier New" w:hAnsi="Courier New" w:cs="Courier New"/>
+          <w:sz w:val="20"/>
+          <w:szCs w:val="20"/>
+        </w:rPr>
+        <w:t>&lt;tr&gt;</w:t>
       </w:r>
     </w:p>
     <w:p>
@@ -15449,7 +15842,23 @@
           <w:sz w:val="20"/>
           <w:szCs w:val="20"/>
         </w:rPr>
-        <w:t xml:space="preserve">     &lt;th id="t4-1929" colspan="2"&gt;1929&lt;/th&gt;</w:t>
+        <w:t xml:space="preserve">     </w:t>
+      </w:r>
+      <w:r>
+        <w:rPr>
+          <w:rFonts w:ascii="Courier New" w:hAnsi="Courier New" w:cs="Courier New"/>
+          <w:sz w:val="20"/>
+          <w:szCs w:val="20"/>
+        </w:rPr>
+        <w:t xml:space="preserve">  </w:t>
+      </w:r>
+      <w:r>
+        <w:rPr>
+          <w:rFonts w:ascii="Courier New" w:hAnsi="Courier New" w:cs="Courier New"/>
+          <w:sz w:val="20"/>
+          <w:szCs w:val="20"/>
+        </w:rPr>
+        <w:t>&lt;th id="t4-pct"&gt;% Families&lt;/th&gt;</w:t>
       </w:r>
     </w:p>
     <w:p>
@@ -15485,7 +15894,23 @@
           <w:sz w:val="20"/>
           <w:szCs w:val="20"/>
         </w:rPr>
-        <w:t xml:space="preserve">     &lt;th id="t4-1970" colspan="2"&gt;1970&lt;/th&gt;</w:t>
+        <w:t xml:space="preserve">     </w:t>
+      </w:r>
+      <w:r>
+        <w:rPr>
+          <w:rFonts w:ascii="Courier New" w:hAnsi="Courier New" w:cs="Courier New"/>
+          <w:sz w:val="20"/>
+          <w:szCs w:val="20"/>
+        </w:rPr>
+        <w:t xml:space="preserve">  </w:t>
+      </w:r>
+      <w:r>
+        <w:rPr>
+          <w:rFonts w:ascii="Courier New" w:hAnsi="Courier New" w:cs="Courier New"/>
+          <w:sz w:val="20"/>
+          <w:szCs w:val="20"/>
+        </w:rPr>
+        <w:t>&lt;th id="t4-1929" colspan="2"&gt;1929&lt;/th&gt;</w:t>
       </w:r>
     </w:p>
     <w:p>
@@ -15521,7 +15946,23 @@
           <w:sz w:val="20"/>
           <w:szCs w:val="20"/>
         </w:rPr>
-        <w:t xml:space="preserve">     &lt;th id="t4-1997" colspan="2"&gt;1997&lt;/th&gt;</w:t>
+        <w:t xml:space="preserve">     </w:t>
+      </w:r>
+      <w:r>
+        <w:rPr>
+          <w:rFonts w:ascii="Courier New" w:hAnsi="Courier New" w:cs="Courier New"/>
+          <w:sz w:val="20"/>
+          <w:szCs w:val="20"/>
+        </w:rPr>
+        <w:t xml:space="preserve">  </w:t>
+      </w:r>
+      <w:r>
+        <w:rPr>
+          <w:rFonts w:ascii="Courier New" w:hAnsi="Courier New" w:cs="Courier New"/>
+          <w:sz w:val="20"/>
+          <w:szCs w:val="20"/>
+        </w:rPr>
+        <w:t>&lt;th id="t4-1970" colspan="2"&gt;1970&lt;/th&gt;</w:t>
       </w:r>
     </w:p>
     <w:p>
@@ -15557,7 +15998,23 @@
           <w:sz w:val="20"/>
           <w:szCs w:val="20"/>
         </w:rPr>
-        <w:t xml:space="preserve">   &lt;/tr&gt;</w:t>
+        <w:t xml:space="preserve">     </w:t>
+      </w:r>
+      <w:r>
+        <w:rPr>
+          <w:rFonts w:ascii="Courier New" w:hAnsi="Courier New" w:cs="Courier New"/>
+          <w:sz w:val="20"/>
+          <w:szCs w:val="20"/>
+        </w:rPr>
+        <w:t xml:space="preserve">  </w:t>
+      </w:r>
+      <w:r>
+        <w:rPr>
+          <w:rFonts w:ascii="Courier New" w:hAnsi="Courier New" w:cs="Courier New"/>
+          <w:sz w:val="20"/>
+          <w:szCs w:val="20"/>
+        </w:rPr>
+        <w:t>&lt;th id="t4-1997" colspan="2"&gt;1997&lt;/th&gt;</w:t>
       </w:r>
     </w:p>
     <w:p>
@@ -15593,7 +16050,23 @@
           <w:sz w:val="20"/>
           <w:szCs w:val="20"/>
         </w:rPr>
-        <w:t xml:space="preserve">   &lt;tr&gt;</w:t>
+        <w:t xml:space="preserve">   </w:t>
+      </w:r>
+      <w:r>
+        <w:rPr>
+          <w:rFonts w:ascii="Courier New" w:hAnsi="Courier New" w:cs="Courier New"/>
+          <w:sz w:val="20"/>
+          <w:szCs w:val="20"/>
+        </w:rPr>
+        <w:t xml:space="preserve">  </w:t>
+      </w:r>
+      <w:r>
+        <w:rPr>
+          <w:rFonts w:ascii="Courier New" w:hAnsi="Courier New" w:cs="Courier New"/>
+          <w:sz w:val="20"/>
+          <w:szCs w:val="20"/>
+        </w:rPr>
+        <w:t>&lt;/tr&gt;</w:t>
       </w:r>
     </w:p>
     <w:p>
@@ -15629,7 +16102,7 @@
           <w:sz w:val="20"/>
           <w:szCs w:val="20"/>
         </w:rPr>
-        <w:t xml:space="preserve">     &lt;th id="t4-low20"&gt;Lowest 20%&lt;/th&gt;</w:t>
+        <w:t xml:space="preserve">   &lt;/thead&gt;</w:t>
       </w:r>
     </w:p>
     <w:p>
@@ -15665,7 +16138,7 @@
           <w:sz w:val="20"/>
           <w:szCs w:val="20"/>
         </w:rPr>
-        <w:t xml:space="preserve">     &lt;td headers="t4-1929 t4-low20"&gt;3.5%&lt;/td&gt;</w:t>
+        <w:t xml:space="preserve">   &lt;tbody&gt;</w:t>
       </w:r>
     </w:p>
     <w:p>
@@ -15701,7 +16174,23 @@
           <w:sz w:val="20"/>
           <w:szCs w:val="20"/>
         </w:rPr>
-        <w:t xml:space="preserve">     &lt;td headers="t4-1929 t4-low20"&gt;3.5%&lt;/td&gt;</w:t>
+        <w:t xml:space="preserve">   </w:t>
+      </w:r>
+      <w:r>
+        <w:rPr>
+          <w:rFonts w:ascii="Courier New" w:hAnsi="Courier New" w:cs="Courier New"/>
+          <w:sz w:val="20"/>
+          <w:szCs w:val="20"/>
+        </w:rPr>
+        <w:t xml:space="preserve">  </w:t>
+      </w:r>
+      <w:r>
+        <w:rPr>
+          <w:rFonts w:ascii="Courier New" w:hAnsi="Courier New" w:cs="Courier New"/>
+          <w:sz w:val="20"/>
+          <w:szCs w:val="20"/>
+        </w:rPr>
+        <w:t>&lt;tr&gt;</w:t>
       </w:r>
     </w:p>
     <w:p>
@@ -15737,7 +16226,23 @@
           <w:sz w:val="20"/>
           <w:szCs w:val="20"/>
         </w:rPr>
-        <w:t xml:space="preserve">     &lt;td headers="t4-1970 t4-low20"&gt;5.5%&lt;/td&gt;</w:t>
+        <w:t xml:space="preserve">     </w:t>
+      </w:r>
+      <w:r>
+        <w:rPr>
+          <w:rFonts w:ascii="Courier New" w:hAnsi="Courier New" w:cs="Courier New"/>
+          <w:sz w:val="20"/>
+          <w:szCs w:val="20"/>
+        </w:rPr>
+        <w:t xml:space="preserve">  </w:t>
+      </w:r>
+      <w:r>
+        <w:rPr>
+          <w:rFonts w:ascii="Courier New" w:hAnsi="Courier New" w:cs="Courier New"/>
+          <w:sz w:val="20"/>
+          <w:szCs w:val="20"/>
+        </w:rPr>
+        <w:t>&lt;th id="t4-low20"&gt;Lowest 20%&lt;/th&gt;</w:t>
       </w:r>
     </w:p>
     <w:p>
@@ -15773,7 +16278,23 @@
           <w:sz w:val="20"/>
           <w:szCs w:val="20"/>
         </w:rPr>
-        <w:t xml:space="preserve">     &lt;td headers="t4-1970 t4-low20"&gt;5.5%&lt;/td&gt;</w:t>
+        <w:t xml:space="preserve">     </w:t>
+      </w:r>
+      <w:r>
+        <w:rPr>
+          <w:rFonts w:ascii="Courier New" w:hAnsi="Courier New" w:cs="Courier New"/>
+          <w:sz w:val="20"/>
+          <w:szCs w:val="20"/>
+        </w:rPr>
+        <w:t xml:space="preserve">  </w:t>
+      </w:r>
+      <w:r>
+        <w:rPr>
+          <w:rFonts w:ascii="Courier New" w:hAnsi="Courier New" w:cs="Courier New"/>
+          <w:sz w:val="20"/>
+          <w:szCs w:val="20"/>
+        </w:rPr>
+        <w:t>&lt;td headers="t4-1929 t4-low20"&gt;3.5%&lt;/td&gt;</w:t>
       </w:r>
     </w:p>
     <w:p>
@@ -15809,7 +16330,23 @@
           <w:sz w:val="20"/>
           <w:szCs w:val="20"/>
         </w:rPr>
-        <w:t xml:space="preserve">     &lt;td headers="t4-1997 t4-low20"&gt;4.2%&lt;/td&gt;</w:t>
+        <w:t xml:space="preserve">     </w:t>
+      </w:r>
+      <w:r>
+        <w:rPr>
+          <w:rFonts w:ascii="Courier New" w:hAnsi="Courier New" w:cs="Courier New"/>
+          <w:sz w:val="20"/>
+          <w:szCs w:val="20"/>
+        </w:rPr>
+        <w:t xml:space="preserve">  </w:t>
+      </w:r>
+      <w:r>
+        <w:rPr>
+          <w:rFonts w:ascii="Courier New" w:hAnsi="Courier New" w:cs="Courier New"/>
+          <w:sz w:val="20"/>
+          <w:szCs w:val="20"/>
+        </w:rPr>
+        <w:t>&lt;td headers="t4-1929 t4-low20"&gt;3.5%&lt;/td&gt;</w:t>
       </w:r>
     </w:p>
     <w:p>
@@ -15845,7 +16382,23 @@
           <w:sz w:val="20"/>
           <w:szCs w:val="20"/>
         </w:rPr>
-        <w:t xml:space="preserve">     &lt;td headers="t4-1997 t4-low20"&gt;4.2%&lt;/td&gt;</w:t>
+        <w:t xml:space="preserve">     </w:t>
+      </w:r>
+      <w:r>
+        <w:rPr>
+          <w:rFonts w:ascii="Courier New" w:hAnsi="Courier New" w:cs="Courier New"/>
+          <w:sz w:val="20"/>
+          <w:szCs w:val="20"/>
+        </w:rPr>
+        <w:t xml:space="preserve">  </w:t>
+      </w:r>
+      <w:r>
+        <w:rPr>
+          <w:rFonts w:ascii="Courier New" w:hAnsi="Courier New" w:cs="Courier New"/>
+          <w:sz w:val="20"/>
+          <w:szCs w:val="20"/>
+        </w:rPr>
+        <w:t>&lt;td headers="t4-1970 t4-low20"&gt;5.5%&lt;/td&gt;</w:t>
       </w:r>
     </w:p>
     <w:p>
@@ -15881,7 +16434,23 @@
           <w:sz w:val="20"/>
           <w:szCs w:val="20"/>
         </w:rPr>
-        <w:t xml:space="preserve">   &lt;/tr&gt;</w:t>
+        <w:t xml:space="preserve">     </w:t>
+      </w:r>
+      <w:r>
+        <w:rPr>
+          <w:rFonts w:ascii="Courier New" w:hAnsi="Courier New" w:cs="Courier New"/>
+          <w:sz w:val="20"/>
+          <w:szCs w:val="20"/>
+        </w:rPr>
+        <w:t xml:space="preserve">  </w:t>
+      </w:r>
+      <w:r>
+        <w:rPr>
+          <w:rFonts w:ascii="Courier New" w:hAnsi="Courier New" w:cs="Courier New"/>
+          <w:sz w:val="20"/>
+          <w:szCs w:val="20"/>
+        </w:rPr>
+        <w:t>&lt;td headers="t4-1970 t4-low20"&gt;5.5%&lt;/td&gt;</w:t>
       </w:r>
     </w:p>
     <w:p>
@@ -15917,7 +16486,163 @@
           <w:sz w:val="20"/>
           <w:szCs w:val="20"/>
         </w:rPr>
-        <w:t xml:space="preserve">   …</w:t>
+        <w:t xml:space="preserve">     </w:t>
+      </w:r>
+      <w:r>
+        <w:rPr>
+          <w:rFonts w:ascii="Courier New" w:hAnsi="Courier New" w:cs="Courier New"/>
+          <w:sz w:val="20"/>
+          <w:szCs w:val="20"/>
+        </w:rPr>
+        <w:t xml:space="preserve">  </w:t>
+      </w:r>
+      <w:r>
+        <w:rPr>
+          <w:rFonts w:ascii="Courier New" w:hAnsi="Courier New" w:cs="Courier New"/>
+          <w:sz w:val="20"/>
+          <w:szCs w:val="20"/>
+        </w:rPr>
+        <w:t>&lt;td headers="t4-1997 t4-low20"&gt;4.2%&lt;/td&gt;</w:t>
+      </w:r>
+    </w:p>
+    <w:p>
+      <w:pPr>
+        <w:tabs>
+          <w:tab w:val="left" w:pos="916"/>
+          <w:tab w:val="left" w:pos="1832"/>
+          <w:tab w:val="left" w:pos="2748"/>
+          <w:tab w:val="left" w:pos="3664"/>
+          <w:tab w:val="left" w:pos="4580"/>
+          <w:tab w:val="left" w:pos="5496"/>
+          <w:tab w:val="left" w:pos="6412"/>
+          <w:tab w:val="left" w:pos="7328"/>
+          <w:tab w:val="left" w:pos="8244"/>
+          <w:tab w:val="left" w:pos="9160"/>
+          <w:tab w:val="left" w:pos="10076"/>
+          <w:tab w:val="left" w:pos="10992"/>
+          <w:tab w:val="left" w:pos="11908"/>
+          <w:tab w:val="left" w:pos="12824"/>
+          <w:tab w:val="left" w:pos="13740"/>
+          <w:tab w:val="left" w:pos="14656"/>
+        </w:tabs>
+        <w:ind w:left="360"/>
+        <w:rPr>
+          <w:rFonts w:ascii="Courier New" w:hAnsi="Courier New" w:cs="Courier New"/>
+          <w:sz w:val="20"/>
+          <w:szCs w:val="20"/>
+        </w:rPr>
+      </w:pPr>
+      <w:r>
+        <w:rPr>
+          <w:rFonts w:ascii="Courier New" w:hAnsi="Courier New" w:cs="Courier New"/>
+          <w:sz w:val="20"/>
+          <w:szCs w:val="20"/>
+        </w:rPr>
+        <w:t xml:space="preserve">     </w:t>
+      </w:r>
+      <w:r>
+        <w:rPr>
+          <w:rFonts w:ascii="Courier New" w:hAnsi="Courier New" w:cs="Courier New"/>
+          <w:sz w:val="20"/>
+          <w:szCs w:val="20"/>
+        </w:rPr>
+        <w:t xml:space="preserve">  </w:t>
+      </w:r>
+      <w:r>
+        <w:rPr>
+          <w:rFonts w:ascii="Courier New" w:hAnsi="Courier New" w:cs="Courier New"/>
+          <w:sz w:val="20"/>
+          <w:szCs w:val="20"/>
+        </w:rPr>
+        <w:t>&lt;td headers="t4-1997 t4-low20"&gt;4.2%&lt;/td&gt;</w:t>
+      </w:r>
+    </w:p>
+    <w:p>
+      <w:pPr>
+        <w:tabs>
+          <w:tab w:val="left" w:pos="916"/>
+          <w:tab w:val="left" w:pos="1832"/>
+          <w:tab w:val="left" w:pos="2748"/>
+          <w:tab w:val="left" w:pos="3664"/>
+          <w:tab w:val="left" w:pos="4580"/>
+          <w:tab w:val="left" w:pos="5496"/>
+          <w:tab w:val="left" w:pos="6412"/>
+          <w:tab w:val="left" w:pos="7328"/>
+          <w:tab w:val="left" w:pos="8244"/>
+          <w:tab w:val="left" w:pos="9160"/>
+          <w:tab w:val="left" w:pos="10076"/>
+          <w:tab w:val="left" w:pos="10992"/>
+          <w:tab w:val="left" w:pos="11908"/>
+          <w:tab w:val="left" w:pos="12824"/>
+          <w:tab w:val="left" w:pos="13740"/>
+          <w:tab w:val="left" w:pos="14656"/>
+        </w:tabs>
+        <w:ind w:left="360"/>
+        <w:rPr>
+          <w:rFonts w:ascii="Courier New" w:hAnsi="Courier New" w:cs="Courier New"/>
+          <w:sz w:val="20"/>
+          <w:szCs w:val="20"/>
+        </w:rPr>
+      </w:pPr>
+      <w:r>
+        <w:rPr>
+          <w:rFonts w:ascii="Courier New" w:hAnsi="Courier New" w:cs="Courier New"/>
+          <w:sz w:val="20"/>
+          <w:szCs w:val="20"/>
+        </w:rPr>
+        <w:t xml:space="preserve">   </w:t>
+      </w:r>
+      <w:r>
+        <w:rPr>
+          <w:rFonts w:ascii="Courier New" w:hAnsi="Courier New" w:cs="Courier New"/>
+          <w:sz w:val="20"/>
+          <w:szCs w:val="20"/>
+        </w:rPr>
+        <w:t xml:space="preserve">  </w:t>
+      </w:r>
+      <w:r>
+        <w:rPr>
+          <w:rFonts w:ascii="Courier New" w:hAnsi="Courier New" w:cs="Courier New"/>
+          <w:sz w:val="20"/>
+          <w:szCs w:val="20"/>
+        </w:rPr>
+        <w:t>&lt;/tr&gt;</w:t>
+      </w:r>
+    </w:p>
+    <w:p>
+      <w:pPr>
+        <w:tabs>
+          <w:tab w:val="left" w:pos="916"/>
+          <w:tab w:val="left" w:pos="1832"/>
+          <w:tab w:val="left" w:pos="2748"/>
+          <w:tab w:val="left" w:pos="3664"/>
+          <w:tab w:val="left" w:pos="4580"/>
+          <w:tab w:val="left" w:pos="5496"/>
+          <w:tab w:val="left" w:pos="6412"/>
+          <w:tab w:val="left" w:pos="7328"/>
+          <w:tab w:val="left" w:pos="8244"/>
+          <w:tab w:val="left" w:pos="9160"/>
+          <w:tab w:val="left" w:pos="10076"/>
+          <w:tab w:val="left" w:pos="10992"/>
+          <w:tab w:val="left" w:pos="11908"/>
+          <w:tab w:val="left" w:pos="12824"/>
+          <w:tab w:val="left" w:pos="13740"/>
+          <w:tab w:val="left" w:pos="14656"/>
+        </w:tabs>
+        <w:ind w:left="360"/>
+        <w:rPr>
+          <w:rFonts w:ascii="Courier New" w:hAnsi="Courier New" w:cs="Courier New"/>
+          <w:sz w:val="20"/>
+          <w:szCs w:val="20"/>
+        </w:rPr>
+      </w:pPr>
+      <w:r>
+        <w:rPr>
+          <w:rFonts w:ascii="Courier New" w:hAnsi="Courier New" w:cs="Courier New"/>
+          <w:sz w:val="20"/>
+          <w:szCs w:val="20"/>
+        </w:rPr>
+        <w:t xml:space="preserve">   &lt;/tbody&gt;</w:t>
       </w:r>
     </w:p>
     <w:p>
@@ -25227,7 +25952,7 @@
           <v:shape id="_x0000_i1025" type="#_x0000_t75" alt="" style="width:75.75pt;height:50.25pt;mso-width-percent:0;mso-height-percent:0;mso-width-percent:0;mso-height-percent:0" o:ole="">
             <v:imagedata r:id="rId19" o:title=""/>
           </v:shape>
-          <o:OLEObject Type="Embed" ProgID="Package" ShapeID="_x0000_i1025" DrawAspect="Icon" ObjectID="_1619349400" r:id="rId20"/>
+          <o:OLEObject Type="Embed" ProgID="Package" ShapeID="_x0000_i1025" DrawAspect="Icon" ObjectID="_1640592216" r:id="rId20"/>
         </w:object>
       </w:r>
     </w:p>
@@ -40912,7 +41637,7 @@
 </file>
 
 <file path=customXml/itemProps1.xml><?xml version="1.0" encoding="utf-8"?>
-<ds:datastoreItem xmlns:ds="http://schemas.openxmlformats.org/officeDocument/2006/customXml" ds:itemID="{8FBB05F4-DD1C-4ED9-BA09-02BAFBE8CD4C}">
+<ds:datastoreItem xmlns:ds="http://schemas.openxmlformats.org/officeDocument/2006/customXml" ds:itemID="{5B0A8154-0D78-4379-81E0-A22A54663D27}">
   <ds:schemaRefs>
     <ds:schemaRef ds:uri="http://schemas.openxmlformats.org/officeDocument/2006/bibliography"/>
   </ds:schemaRefs>

</xml_diff>